<commit_message>
Finish generate famille5 lev 5 - 1|25|10|2024
</commit_message>
<xml_diff>
--- a/src/rapports/Famille5-LEV5_VGP.docx
+++ b/src/rapports/Famille5-LEV5_VGP.docx
@@ -830,23 +830,7 @@
               <w:rPr>
                 <w:color w:val="00B0F0"/>
               </w:rPr>
-              <w:t>{</w:t>
-            </w:r>
-            <w:proofErr w:type="spellStart"/>
-            <w:proofErr w:type="gramStart"/>
-            <w:r>
-              <w:rPr>
-                <w:color w:val="00B0F0"/>
-              </w:rPr>
-              <w:t>equipement</w:t>
-            </w:r>
-            <w:proofErr w:type="spellEnd"/>
-            <w:proofErr w:type="gramEnd"/>
-            <w:r>
-              <w:rPr>
-                <w:color w:val="00B0F0"/>
-              </w:rPr>
-              <w:t>}</w:t>
+              <w:t>{equipement}</w:t>
             </w:r>
           </w:p>
         </w:tc>
@@ -962,29 +946,7 @@
                 <w:sz w:val="24"/>
                 <w:szCs w:val="24"/>
               </w:rPr>
-              <w:t>{</w:t>
-            </w:r>
-            <w:proofErr w:type="spellStart"/>
-            <w:proofErr w:type="gramStart"/>
-            <w:r>
-              <w:rPr>
-                <w:b/>
-                <w:bCs/>
-                <w:sz w:val="24"/>
-                <w:szCs w:val="24"/>
-              </w:rPr>
-              <w:t>etablissement</w:t>
-            </w:r>
-            <w:proofErr w:type="spellEnd"/>
-            <w:proofErr w:type="gramEnd"/>
-            <w:r>
-              <w:rPr>
-                <w:b/>
-                <w:bCs/>
-                <w:sz w:val="24"/>
-                <w:szCs w:val="24"/>
-              </w:rPr>
-              <w:t>}</w:t>
+              <w:t>{etablissement}</w:t>
             </w:r>
           </w:p>
           <w:p>
@@ -1011,27 +973,7 @@
                 <w:sz w:val="24"/>
                 <w:szCs w:val="24"/>
               </w:rPr>
-              <w:t>{</w:t>
-            </w:r>
-            <w:proofErr w:type="gramStart"/>
-            <w:r>
-              <w:rPr>
-                <w:b/>
-                <w:bCs/>
-                <w:sz w:val="24"/>
-                <w:szCs w:val="24"/>
-              </w:rPr>
-              <w:t>adresse</w:t>
-            </w:r>
-            <w:proofErr w:type="gramEnd"/>
-            <w:r>
-              <w:rPr>
-                <w:b/>
-                <w:bCs/>
-                <w:sz w:val="24"/>
-                <w:szCs w:val="24"/>
-              </w:rPr>
-              <w:t>}</w:t>
+              <w:t>{adresse}</w:t>
             </w:r>
           </w:p>
           <w:p>
@@ -1058,29 +1000,7 @@
                 <w:sz w:val="24"/>
                 <w:szCs w:val="24"/>
               </w:rPr>
-              <w:t>{</w:t>
-            </w:r>
-            <w:proofErr w:type="spellStart"/>
-            <w:proofErr w:type="gramStart"/>
-            <w:r>
-              <w:rPr>
-                <w:b/>
-                <w:bCs/>
-                <w:sz w:val="24"/>
-                <w:szCs w:val="24"/>
-              </w:rPr>
-              <w:t>codePostal</w:t>
-            </w:r>
-            <w:proofErr w:type="spellEnd"/>
-            <w:proofErr w:type="gramEnd"/>
-            <w:r>
-              <w:rPr>
-                <w:b/>
-                <w:bCs/>
-                <w:sz w:val="24"/>
-                <w:szCs w:val="24"/>
-              </w:rPr>
-              <w:t>} – {ville}</w:t>
+              <w:t>{codePostal} – {ville}</w:t>
             </w:r>
           </w:p>
           <w:p>
@@ -1108,27 +1028,7 @@
                 <w:sz w:val="24"/>
                 <w:szCs w:val="24"/>
               </w:rPr>
-              <w:t>{</w:t>
-            </w:r>
-            <w:proofErr w:type="gramStart"/>
-            <w:r>
-              <w:rPr>
-                <w:b/>
-                <w:bCs/>
-                <w:sz w:val="24"/>
-                <w:szCs w:val="24"/>
-              </w:rPr>
-              <w:t>pays</w:t>
-            </w:r>
-            <w:proofErr w:type="gramEnd"/>
-            <w:r>
-              <w:rPr>
-                <w:b/>
-                <w:bCs/>
-                <w:sz w:val="24"/>
-                <w:szCs w:val="24"/>
-              </w:rPr>
-              <w:t>}</w:t>
+              <w:t>{pays}</w:t>
             </w:r>
           </w:p>
         </w:tc>
@@ -1242,29 +1142,7 @@
                 <w:sz w:val="18"/>
                 <w:szCs w:val="18"/>
               </w:rPr>
-              <w:t>{</w:t>
-            </w:r>
-            <w:proofErr w:type="gramStart"/>
-            <w:r>
-              <w:rPr>
-                <w:b/>
-                <w:bCs/>
-                <w:color w:val="4D4D4C"/>
-                <w:sz w:val="18"/>
-                <w:szCs w:val="18"/>
-              </w:rPr>
-              <w:t>constructeur</w:t>
-            </w:r>
-            <w:proofErr w:type="gramEnd"/>
-            <w:r>
-              <w:rPr>
-                <w:b/>
-                <w:bCs/>
-                <w:color w:val="4D4D4C"/>
-                <w:sz w:val="18"/>
-                <w:szCs w:val="18"/>
-              </w:rPr>
-              <w:t>}</w:t>
+              <w:t>{constructeur}</w:t>
             </w:r>
           </w:p>
         </w:tc>
@@ -1398,29 +1276,7 @@
                 <w:sz w:val="18"/>
                 <w:szCs w:val="18"/>
               </w:rPr>
-              <w:t>{</w:t>
-            </w:r>
-            <w:proofErr w:type="gramStart"/>
-            <w:r>
-              <w:rPr>
-                <w:b/>
-                <w:bCs/>
-                <w:color w:val="4D4D4C"/>
-                <w:sz w:val="18"/>
-                <w:szCs w:val="18"/>
-              </w:rPr>
-              <w:t>marquage</w:t>
-            </w:r>
-            <w:proofErr w:type="gramEnd"/>
-            <w:r>
-              <w:rPr>
-                <w:b/>
-                <w:bCs/>
-                <w:color w:val="4D4D4C"/>
-                <w:sz w:val="18"/>
-                <w:szCs w:val="18"/>
-              </w:rPr>
-              <w:t>}</w:t>
+              <w:t>{marquage}</w:t>
             </w:r>
           </w:p>
         </w:tc>
@@ -1542,8 +1398,6 @@
               </w:rPr>
               <w:t>{</w:t>
             </w:r>
-            <w:proofErr w:type="spellStart"/>
-            <w:proofErr w:type="gramStart"/>
             <w:r>
               <w:rPr>
                 <w:b/>
@@ -1554,8 +1408,6 @@
               </w:rPr>
               <w:t>typeVerification</w:t>
             </w:r>
-            <w:proofErr w:type="spellEnd"/>
-            <w:proofErr w:type="gramEnd"/>
             <w:r>
               <w:rPr>
                 <w:b/>
@@ -1675,31 +1527,7 @@
                 <w:sz w:val="18"/>
                 <w:szCs w:val="18"/>
               </w:rPr>
-              <w:t>{</w:t>
-            </w:r>
-            <w:proofErr w:type="spellStart"/>
-            <w:proofErr w:type="gramStart"/>
-            <w:r>
-              <w:rPr>
-                <w:b/>
-                <w:bCs/>
-                <w:color w:val="4D4D4C"/>
-                <w:sz w:val="18"/>
-                <w:szCs w:val="18"/>
-              </w:rPr>
-              <w:t>numeroSerie</w:t>
-            </w:r>
-            <w:proofErr w:type="spellEnd"/>
-            <w:proofErr w:type="gramEnd"/>
-            <w:r>
-              <w:rPr>
-                <w:b/>
-                <w:bCs/>
-                <w:color w:val="4D4D4C"/>
-                <w:sz w:val="18"/>
-                <w:szCs w:val="18"/>
-              </w:rPr>
-              <w:t>}</w:t>
+              <w:t>{numeroSerie}</w:t>
             </w:r>
           </w:p>
         </w:tc>
@@ -1812,7 +1640,6 @@
               </w:rPr>
               <w:t>{</w:t>
             </w:r>
-            <w:proofErr w:type="gramStart"/>
             <w:r>
               <w:rPr>
                 <w:b/>
@@ -1823,7 +1650,6 @@
               </w:rPr>
               <w:t>localisation</w:t>
             </w:r>
-            <w:proofErr w:type="gramEnd"/>
             <w:r>
               <w:rPr>
                 <w:b/>
@@ -1945,8 +1771,6 @@
               </w:rPr>
               <w:t>{</w:t>
             </w:r>
-            <w:proofErr w:type="spellStart"/>
-            <w:proofErr w:type="gramStart"/>
             <w:r>
               <w:rPr>
                 <w:b/>
@@ -1957,8 +1781,6 @@
               </w:rPr>
               <w:t>dateVerification</w:t>
             </w:r>
-            <w:proofErr w:type="spellEnd"/>
-            <w:proofErr w:type="gramEnd"/>
             <w:r>
               <w:rPr>
                 <w:b/>
@@ -2183,29 +2005,7 @@
                 <w:sz w:val="18"/>
                 <w:szCs w:val="18"/>
               </w:rPr>
-              <w:t>{</w:t>
-            </w:r>
-            <w:proofErr w:type="gramStart"/>
-            <w:r>
-              <w:rPr>
-                <w:b/>
-                <w:bCs/>
-                <w:color w:val="4D4D4C"/>
-                <w:sz w:val="18"/>
-                <w:szCs w:val="18"/>
-              </w:rPr>
-              <w:t>inspecteur</w:t>
-            </w:r>
-            <w:proofErr w:type="gramEnd"/>
-            <w:r>
-              <w:rPr>
-                <w:b/>
-                <w:bCs/>
-                <w:color w:val="4D4D4C"/>
-                <w:sz w:val="18"/>
-                <w:szCs w:val="18"/>
-              </w:rPr>
-              <w:t>}</w:t>
+              <w:t>{inspecteur}</w:t>
             </w:r>
           </w:p>
         </w:tc>
@@ -2318,8 +2118,6 @@
               </w:rPr>
               <w:t>{</w:t>
             </w:r>
-            <w:proofErr w:type="spellStart"/>
-            <w:proofErr w:type="gramStart"/>
             <w:r>
               <w:rPr>
                 <w:b/>
@@ -2330,8 +2128,6 @@
               </w:rPr>
               <w:t>accompagnateurInspecteur</w:t>
             </w:r>
-            <w:proofErr w:type="spellEnd"/>
-            <w:proofErr w:type="gramEnd"/>
             <w:r>
               <w:rPr>
                 <w:b/>
@@ -2451,31 +2247,7 @@
                 <w:sz w:val="18"/>
                 <w:szCs w:val="18"/>
               </w:rPr>
-              <w:t>{</w:t>
-            </w:r>
-            <w:proofErr w:type="spellStart"/>
-            <w:proofErr w:type="gramStart"/>
-            <w:r>
-              <w:rPr>
-                <w:b/>
-                <w:bCs/>
-                <w:color w:val="4D4D4C"/>
-                <w:sz w:val="18"/>
-                <w:szCs w:val="18"/>
-              </w:rPr>
-              <w:t>dateEmission</w:t>
-            </w:r>
-            <w:proofErr w:type="spellEnd"/>
-            <w:proofErr w:type="gramEnd"/>
-            <w:r>
-              <w:rPr>
-                <w:b/>
-                <w:bCs/>
-                <w:color w:val="4D4D4C"/>
-                <w:sz w:val="18"/>
-                <w:szCs w:val="18"/>
-              </w:rPr>
-              <w:t>}</w:t>
+              <w:t>{dateEmission}</w:t>
             </w:r>
           </w:p>
         </w:tc>
@@ -2586,29 +2358,7 @@
                 <w:sz w:val="18"/>
                 <w:szCs w:val="18"/>
               </w:rPr>
-              <w:t>{</w:t>
-            </w:r>
-            <w:proofErr w:type="gramStart"/>
-            <w:r>
-              <w:rPr>
-                <w:b/>
-                <w:bCs/>
-                <w:color w:val="4D4D4C"/>
-                <w:sz w:val="18"/>
-                <w:szCs w:val="18"/>
-              </w:rPr>
-              <w:t>pages</w:t>
-            </w:r>
-            <w:proofErr w:type="gramEnd"/>
-            <w:r>
-              <w:rPr>
-                <w:b/>
-                <w:bCs/>
-                <w:color w:val="4D4D4C"/>
-                <w:sz w:val="18"/>
-                <w:szCs w:val="18"/>
-              </w:rPr>
-              <w:t xml:space="preserve">} </w:t>
+              <w:t xml:space="preserve">{pages} </w:t>
             </w:r>
             <w:r>
               <w:rPr>
@@ -5210,23 +4960,7 @@
           <w:sz w:val="20"/>
           <w:szCs w:val="20"/>
         </w:rPr>
-        <w:t xml:space="preserve">Arrêté </w:t>
-      </w:r>
-      <w:proofErr w:type="spellStart"/>
-      <w:r>
-        <w:rPr>
-          <w:sz w:val="20"/>
-          <w:szCs w:val="20"/>
-        </w:rPr>
-        <w:t>Viziriel</w:t>
-      </w:r>
-      <w:proofErr w:type="spellEnd"/>
-      <w:r>
-        <w:rPr>
-          <w:sz w:val="20"/>
-          <w:szCs w:val="20"/>
-        </w:rPr>
-        <w:t xml:space="preserve"> du 9 septembre 1953 déterminant les règles particulières de sécurité relatives aux appareils de levage autres que les ascenseurs et monte-charge modifié par l’Arrêté du 28 septembre 1955– Article 32</w:t>
+        <w:t>Arrêté Viziriel du 9 septembre 1953 déterminant les règles particulières de sécurité relatives aux appareils de levage autres que les ascenseurs et monte-charge modifié par l’Arrêté du 28 septembre 1955– Article 32</w:t>
       </w:r>
       <w:r>
         <w:rPr>
@@ -7934,29 +7668,7 @@
                                 <w:color w:val="4F81BD" w:themeColor="accent1"/>
                                 <w:szCs w:val="20"/>
                               </w:rPr>
-                              <w:t>{</w:t>
-                            </w:r>
-                            <w:proofErr w:type="spellStart"/>
-                            <w:proofErr w:type="gramStart"/>
-                            <w:r>
-                              <w:rPr>
-                                <w:b/>
-                                <w:bCs/>
-                                <w:color w:val="4F81BD" w:themeColor="accent1"/>
-                                <w:szCs w:val="20"/>
-                              </w:rPr>
-                              <w:t>equipement</w:t>
-                            </w:r>
-                            <w:proofErr w:type="spellEnd"/>
-                            <w:proofErr w:type="gramEnd"/>
-                            <w:r>
-                              <w:rPr>
-                                <w:b/>
-                                <w:bCs/>
-                                <w:color w:val="4F81BD" w:themeColor="accent1"/>
-                                <w:szCs w:val="20"/>
-                              </w:rPr>
-                              <w:t>}</w:t>
+                              <w:t>{equipement}</w:t>
                             </w:r>
                           </w:p>
                           <w:p>
@@ -8258,21 +7970,7 @@
               <w:rPr>
                 <w:bCs/>
               </w:rPr>
-              <w:t>{</w:t>
-            </w:r>
-            <w:proofErr w:type="gramStart"/>
-            <w:r>
-              <w:rPr>
-                <w:bCs/>
-              </w:rPr>
-              <w:t>constructeur</w:t>
-            </w:r>
-            <w:proofErr w:type="gramEnd"/>
-            <w:r>
-              <w:rPr>
-                <w:bCs/>
-              </w:rPr>
-              <w:t>}</w:t>
+              <w:t>{constructeur}</w:t>
             </w:r>
           </w:p>
         </w:tc>
@@ -8331,23 +8029,7 @@
               <w:rPr>
                 <w:bCs/>
               </w:rPr>
-              <w:t>{</w:t>
-            </w:r>
-            <w:proofErr w:type="spellStart"/>
-            <w:proofErr w:type="gramStart"/>
-            <w:r>
-              <w:rPr>
-                <w:bCs/>
-              </w:rPr>
-              <w:t>typeConstructeur</w:t>
-            </w:r>
-            <w:proofErr w:type="spellEnd"/>
-            <w:proofErr w:type="gramEnd"/>
-            <w:r>
-              <w:rPr>
-                <w:bCs/>
-              </w:rPr>
-              <w:t>}</w:t>
+              <w:t>{typeConstructeur}</w:t>
             </w:r>
           </w:p>
         </w:tc>
@@ -8406,23 +8088,7 @@
               <w:rPr>
                 <w:bCs/>
               </w:rPr>
-              <w:t>{</w:t>
-            </w:r>
-            <w:proofErr w:type="spellStart"/>
-            <w:proofErr w:type="gramStart"/>
-            <w:r>
-              <w:rPr>
-                <w:bCs/>
-              </w:rPr>
-              <w:t>anneeMiseService</w:t>
-            </w:r>
-            <w:proofErr w:type="spellEnd"/>
-            <w:proofErr w:type="gramEnd"/>
-            <w:r>
-              <w:rPr>
-                <w:bCs/>
-              </w:rPr>
-              <w:t>}</w:t>
+              <w:t>{anneeMiseService}</w:t>
             </w:r>
           </w:p>
         </w:tc>
@@ -8481,23 +8147,7 @@
               <w:rPr>
                 <w:bCs/>
               </w:rPr>
-              <w:t>{</w:t>
-            </w:r>
-            <w:proofErr w:type="spellStart"/>
-            <w:proofErr w:type="gramStart"/>
-            <w:r>
-              <w:rPr>
-                <w:bCs/>
-              </w:rPr>
-              <w:t>numeroSerie</w:t>
-            </w:r>
-            <w:proofErr w:type="spellEnd"/>
-            <w:proofErr w:type="gramEnd"/>
-            <w:r>
-              <w:rPr>
-                <w:bCs/>
-              </w:rPr>
-              <w:t>}</w:t>
+              <w:t>{numeroSerie}</w:t>
             </w:r>
           </w:p>
         </w:tc>
@@ -8556,23 +8206,7 @@
               <w:rPr>
                 <w:bCs/>
               </w:rPr>
-              <w:t>{</w:t>
-            </w:r>
-            <w:proofErr w:type="spellStart"/>
-            <w:proofErr w:type="gramStart"/>
-            <w:r>
-              <w:rPr>
-                <w:bCs/>
-              </w:rPr>
-              <w:t>numeroInterne</w:t>
-            </w:r>
-            <w:proofErr w:type="spellEnd"/>
-            <w:proofErr w:type="gramEnd"/>
-            <w:r>
-              <w:rPr>
-                <w:bCs/>
-              </w:rPr>
-              <w:t>}</w:t>
+              <w:t>{numeroInterne}</w:t>
             </w:r>
           </w:p>
         </w:tc>
@@ -8633,14 +8267,12 @@
               </w:rPr>
               <w:t>{</w:t>
             </w:r>
-            <w:proofErr w:type="gramStart"/>
             <w:r>
               <w:rPr>
                 <w:bCs/>
               </w:rPr>
               <w:t>localisation</w:t>
             </w:r>
-            <w:proofErr w:type="gramEnd"/>
             <w:r>
               <w:rPr>
                 <w:bCs/>
@@ -8705,37 +8337,7 @@
               <w:rPr>
                 <w:bCs/>
               </w:rPr>
-              <w:t>{</w:t>
-            </w:r>
-            <w:proofErr w:type="spellStart"/>
-            <w:proofErr w:type="gramStart"/>
-            <w:r>
-              <w:rPr>
-                <w:bCs/>
-              </w:rPr>
-              <w:t>typeAppareil</w:t>
-            </w:r>
-            <w:proofErr w:type="spellEnd"/>
-            <w:proofErr w:type="gramEnd"/>
-            <w:r>
-              <w:rPr>
-                <w:bCs/>
-              </w:rPr>
-              <w:t>}{</w:t>
-            </w:r>
-            <w:proofErr w:type="spellStart"/>
-            <w:r>
-              <w:rPr>
-                <w:bCs/>
-              </w:rPr>
-              <w:t>suiveTypeAppareil</w:t>
-            </w:r>
-            <w:proofErr w:type="spellEnd"/>
-            <w:r>
-              <w:rPr>
-                <w:bCs/>
-              </w:rPr>
-              <w:t>}</w:t>
+              <w:t>{typeAppareil}{suiveTypeAppareil}</w:t>
             </w:r>
           </w:p>
         </w:tc>
@@ -8794,32 +8396,20 @@
             <w:r>
               <w:t>{</w:t>
             </w:r>
-            <w:proofErr w:type="spellStart"/>
-            <w:proofErr w:type="gramStart"/>
             <w:r>
               <w:rPr>
                 <w:lang w:bidi="fr-FR"/>
               </w:rPr>
               <w:t>typeVerification</w:t>
             </w:r>
-            <w:proofErr w:type="spellEnd"/>
-            <w:proofErr w:type="gramEnd"/>
             <w:r>
               <w:t>} {</w:t>
             </w:r>
-            <w:proofErr w:type="spellStart"/>
             <w:r>
               <w:rPr>
                 <w:lang w:bidi="fr-FR"/>
               </w:rPr>
-              <w:t>suiveTypeVerification</w:t>
-            </w:r>
-            <w:proofErr w:type="spellEnd"/>
-            <w:r>
-              <w:rPr>
-                <w:lang w:bidi="fr-FR"/>
-              </w:rPr>
-              <w:t xml:space="preserve"> </w:t>
+              <w:t xml:space="preserve">suiveTypeVerification </w:t>
             </w:r>
             <w:r>
               <w:t>}</w:t>
@@ -8896,16 +8486,12 @@
             <w:r>
               <w:t>{</w:t>
             </w:r>
-            <w:proofErr w:type="spellStart"/>
-            <w:proofErr w:type="gramStart"/>
             <w:r>
               <w:rPr>
                 <w:lang w:bidi="fr-FR"/>
               </w:rPr>
               <w:t>documentationTechniqueConstructeur</w:t>
             </w:r>
-            <w:proofErr w:type="spellEnd"/>
-            <w:proofErr w:type="gramEnd"/>
             <w:r>
               <w:t>}</w:t>
             </w:r>
@@ -8968,16 +8554,12 @@
             <w:r>
               <w:t>{</w:t>
             </w:r>
-            <w:proofErr w:type="spellStart"/>
-            <w:proofErr w:type="gramStart"/>
             <w:r>
               <w:rPr>
                 <w:lang w:bidi="fr-FR"/>
               </w:rPr>
               <w:t>epreuves</w:t>
             </w:r>
-            <w:proofErr w:type="spellEnd"/>
-            <w:proofErr w:type="gramEnd"/>
             <w:r>
               <w:t>}</w:t>
             </w:r>
@@ -9038,21 +8620,15 @@
             <w:r>
               <w:t>{</w:t>
             </w:r>
-            <w:proofErr w:type="spellStart"/>
-            <w:proofErr w:type="gramStart"/>
             <w:r>
               <w:t>essaischarge</w:t>
             </w:r>
-            <w:proofErr w:type="spellEnd"/>
-            <w:proofErr w:type="gramEnd"/>
             <w:r>
               <w:t>} {</w:t>
             </w:r>
-            <w:proofErr w:type="spellStart"/>
             <w:r>
               <w:t>suiveEssaischarge</w:t>
             </w:r>
-            <w:proofErr w:type="spellEnd"/>
             <w:r>
               <w:t>}</w:t>
             </w:r>
@@ -9115,16 +8691,12 @@
             <w:r>
               <w:t>{</w:t>
             </w:r>
-            <w:proofErr w:type="spellStart"/>
-            <w:proofErr w:type="gramStart"/>
             <w:r>
               <w:rPr>
                 <w:lang w:bidi="fr-FR"/>
               </w:rPr>
               <w:t>examenMontageInstallation</w:t>
             </w:r>
-            <w:proofErr w:type="spellEnd"/>
-            <w:proofErr w:type="gramEnd"/>
             <w:r>
               <w:t>}</w:t>
             </w:r>
@@ -9182,19 +8754,15 @@
             <w:r>
               <w:t>{</w:t>
             </w:r>
-            <w:proofErr w:type="gramStart"/>
             <w:r>
               <w:t>modification</w:t>
             </w:r>
-            <w:proofErr w:type="gramEnd"/>
             <w:r>
               <w:t>} {</w:t>
             </w:r>
-            <w:proofErr w:type="spellStart"/>
             <w:r>
               <w:t>suiveModification</w:t>
             </w:r>
-            <w:proofErr w:type="spellEnd"/>
             <w:r>
               <w:t>}</w:t>
             </w:r>
@@ -9454,15 +9022,7 @@
                 <w:sz w:val="20"/>
                 <w:szCs w:val="20"/>
               </w:rPr>
-              <w:t>{</w:t>
-            </w:r>
-            <w:proofErr w:type="gramStart"/>
-            <w:r>
-              <w:rPr>
-                <w:sz w:val="20"/>
-                <w:szCs w:val="20"/>
-              </w:rPr>
-              <w:t>marquage}</w:t>
+              <w:t>{marquage}</w:t>
             </w:r>
             <w:r>
               <w:rPr>
@@ -9471,7 +9031,6 @@
               </w:rPr>
               <w:t xml:space="preserve">   </w:t>
             </w:r>
-            <w:proofErr w:type="gramEnd"/>
           </w:p>
         </w:tc>
       </w:tr>
@@ -9581,7 +9140,6 @@
               </w:rPr>
               <w:t> : {</w:t>
             </w:r>
-            <w:proofErr w:type="spellStart"/>
             <w:r>
               <w:rPr>
                 <w:sz w:val="20"/>
@@ -9589,7 +9147,6 @@
               </w:rPr>
               <w:t>chargeMaximaleUtile</w:t>
             </w:r>
-            <w:proofErr w:type="spellEnd"/>
             <w:r>
               <w:rPr>
                 <w:sz w:val="20"/>
@@ -9619,7 +9176,6 @@
               </w:rPr>
               <w:t xml:space="preserve"> {</w:t>
             </w:r>
-            <w:proofErr w:type="spellStart"/>
             <w:r>
               <w:rPr>
                 <w:sz w:val="20"/>
@@ -9627,7 +9183,6 @@
               </w:rPr>
               <w:t>hauteurLeveeMaximale</w:t>
             </w:r>
-            <w:proofErr w:type="spellEnd"/>
             <w:r>
               <w:rPr>
                 <w:sz w:val="20"/>
@@ -9755,7 +9310,6 @@
               </w:rPr>
               <w:t xml:space="preserve"> {#</w:t>
             </w:r>
-            <w:proofErr w:type="gramStart"/>
             <w:r>
               <w:rPr>
                 <w:sz w:val="20"/>
@@ -9768,15 +9322,7 @@
                 <w:sz w:val="20"/>
                 <w:szCs w:val="20"/>
               </w:rPr>
-              <w:t>}{</w:t>
-            </w:r>
-            <w:proofErr w:type="gramEnd"/>
-            <w:r>
-              <w:rPr>
-                <w:sz w:val="20"/>
-                <w:szCs w:val="20"/>
-              </w:rPr>
-              <w:t>#status}{titre}</w:t>
+              <w:t>}{#status}{titre}</w:t>
             </w:r>
           </w:p>
           <w:p>
@@ -9797,32 +9343,7 @@
                 <w:sz w:val="20"/>
                 <w:szCs w:val="20"/>
               </w:rPr>
-              <w:t xml:space="preserve"> {/</w:t>
-            </w:r>
-            <w:proofErr w:type="spellStart"/>
-            <w:proofErr w:type="gramStart"/>
-            <w:r>
-              <w:rPr>
-                <w:sz w:val="20"/>
-                <w:szCs w:val="20"/>
-              </w:rPr>
-              <w:t>status</w:t>
-            </w:r>
-            <w:proofErr w:type="spellEnd"/>
-            <w:r>
-              <w:rPr>
-                <w:sz w:val="20"/>
-                <w:szCs w:val="20"/>
-              </w:rPr>
-              <w:t>}{</w:t>
-            </w:r>
-            <w:proofErr w:type="gramEnd"/>
-            <w:r>
-              <w:rPr>
-                <w:sz w:val="20"/>
-                <w:szCs w:val="20"/>
-              </w:rPr>
-              <w:t>/levage}</w:t>
+              <w:t xml:space="preserve"> {/status}{/levage}</w:t>
             </w:r>
           </w:p>
           <w:p>
@@ -9931,7 +9452,6 @@
               </w:rPr>
               <w:t>{#</w:t>
             </w:r>
-            <w:proofErr w:type="gramStart"/>
             <w:r>
               <w:rPr>
                 <w:sz w:val="20"/>
@@ -9944,15 +9464,7 @@
                 <w:sz w:val="20"/>
                 <w:szCs w:val="20"/>
               </w:rPr>
-              <w:t>}{</w:t>
-            </w:r>
-            <w:proofErr w:type="gramEnd"/>
-            <w:r>
-              <w:rPr>
-                <w:sz w:val="20"/>
-                <w:szCs w:val="20"/>
-              </w:rPr>
-              <w:t>#status}{titre}</w:t>
+              <w:t>}{#status}{titre}</w:t>
             </w:r>
           </w:p>
           <w:p>
@@ -9973,34 +9485,8 @@
                 <w:sz w:val="20"/>
                 <w:szCs w:val="20"/>
               </w:rPr>
-              <w:t xml:space="preserve"> {/</w:t>
-            </w:r>
-            <w:proofErr w:type="spellStart"/>
-            <w:proofErr w:type="gramStart"/>
-            <w:r>
-              <w:rPr>
-                <w:sz w:val="20"/>
-                <w:szCs w:val="20"/>
-              </w:rPr>
-              <w:t>status</w:t>
-            </w:r>
-            <w:proofErr w:type="spellEnd"/>
-            <w:r>
-              <w:rPr>
-                <w:sz w:val="20"/>
-                <w:szCs w:val="20"/>
-              </w:rPr>
-              <w:t>}{</w:t>
-            </w:r>
-            <w:proofErr w:type="gramEnd"/>
-            <w:r>
-              <w:rPr>
-                <w:sz w:val="20"/>
-                <w:szCs w:val="20"/>
-              </w:rPr>
-              <w:t>/</w:t>
-            </w:r>
-            <w:proofErr w:type="spellStart"/>
+              <w:t xml:space="preserve"> {/status}{/</w:t>
+            </w:r>
             <w:r>
               <w:rPr>
                 <w:sz w:val="20"/>
@@ -10008,7 +9494,6 @@
               </w:rPr>
               <w:t>sourceEnergie</w:t>
             </w:r>
-            <w:proofErr w:type="spellEnd"/>
             <w:r>
               <w:rPr>
                 <w:sz w:val="20"/>
@@ -10111,8 +9596,6 @@
               </w:rPr>
               <w:t>{</w:t>
             </w:r>
-            <w:proofErr w:type="spellStart"/>
-            <w:proofErr w:type="gramStart"/>
             <w:r>
               <w:rPr>
                 <w:sz w:val="20"/>
@@ -10120,8 +9603,6 @@
               </w:rPr>
               <w:t>dispositifElevation</w:t>
             </w:r>
-            <w:proofErr w:type="spellEnd"/>
-            <w:proofErr w:type="gramEnd"/>
             <w:r>
               <w:rPr>
                 <w:sz w:val="20"/>
@@ -10221,7 +9702,6 @@
               </w:rPr>
               <w:t>{#</w:t>
             </w:r>
-            <w:proofErr w:type="gramStart"/>
             <w:r>
               <w:rPr>
                 <w:sz w:val="20"/>
@@ -10234,15 +9714,7 @@
                 <w:sz w:val="20"/>
                 <w:szCs w:val="20"/>
               </w:rPr>
-              <w:t>}{</w:t>
-            </w:r>
-            <w:proofErr w:type="gramEnd"/>
-            <w:r>
-              <w:rPr>
-                <w:sz w:val="20"/>
-                <w:szCs w:val="20"/>
-              </w:rPr>
-              <w:t>#status}{titre}</w:t>
+              <w:t>}{#status}{titre}</w:t>
             </w:r>
           </w:p>
           <w:p>
@@ -10263,34 +9735,8 @@
                 <w:sz w:val="20"/>
                 <w:szCs w:val="20"/>
               </w:rPr>
-              <w:t>{/</w:t>
-            </w:r>
-            <w:proofErr w:type="spellStart"/>
-            <w:proofErr w:type="gramStart"/>
-            <w:r>
-              <w:rPr>
-                <w:sz w:val="20"/>
-                <w:szCs w:val="20"/>
-              </w:rPr>
-              <w:t>status</w:t>
-            </w:r>
-            <w:proofErr w:type="spellEnd"/>
-            <w:r>
-              <w:rPr>
-                <w:sz w:val="20"/>
-                <w:szCs w:val="20"/>
-              </w:rPr>
-              <w:t>}{</w:t>
-            </w:r>
-            <w:proofErr w:type="gramEnd"/>
-            <w:r>
-              <w:rPr>
-                <w:sz w:val="20"/>
-                <w:szCs w:val="20"/>
-              </w:rPr>
-              <w:t>/</w:t>
-            </w:r>
-            <w:proofErr w:type="spellStart"/>
+              <w:t>{/status}{/</w:t>
+            </w:r>
             <w:r>
               <w:rPr>
                 <w:sz w:val="20"/>
@@ -10298,7 +9744,6 @@
               </w:rPr>
               <w:t>transmissionElevation</w:t>
             </w:r>
-            <w:proofErr w:type="spellEnd"/>
             <w:r>
               <w:rPr>
                 <w:sz w:val="20"/>
@@ -10406,7 +9851,6 @@
               </w:rPr>
               <w:t>{</w:t>
             </w:r>
-            <w:proofErr w:type="spellStart"/>
             <w:r>
               <w:rPr>
                 <w:sz w:val="20"/>
@@ -10414,7 +9858,6 @@
               </w:rPr>
               <w:t>nombreChainesCables</w:t>
             </w:r>
-            <w:proofErr w:type="spellEnd"/>
             <w:r>
               <w:rPr>
                 <w:sz w:val="20"/>
@@ -10443,7 +9886,6 @@
               </w:rPr>
               <w:t>{#</w:t>
             </w:r>
-            <w:proofErr w:type="gramStart"/>
             <w:r>
               <w:rPr>
                 <w:sz w:val="20"/>
@@ -10456,15 +9898,7 @@
                 <w:sz w:val="20"/>
                 <w:szCs w:val="20"/>
               </w:rPr>
-              <w:t>}{</w:t>
-            </w:r>
-            <w:proofErr w:type="gramEnd"/>
-            <w:r>
-              <w:rPr>
-                <w:sz w:val="20"/>
-                <w:szCs w:val="20"/>
-              </w:rPr>
-              <w:t>#status}{titre}</w:t>
+              <w:t>}{#status}{titre}</w:t>
             </w:r>
           </w:p>
           <w:p>
@@ -10485,23 +9919,21 @@
                 <w:sz w:val="20"/>
                 <w:szCs w:val="20"/>
               </w:rPr>
-              <w:t>{#</w:t>
-            </w:r>
-            <w:proofErr w:type="gramStart"/>
-            <w:r>
-              <w:rPr>
-                <w:sz w:val="20"/>
-                <w:szCs w:val="20"/>
-              </w:rPr>
-              <w:t>tab}{</w:t>
-            </w:r>
-            <w:proofErr w:type="gramEnd"/>
-            <w:r>
-              <w:rPr>
-                <w:sz w:val="20"/>
-                <w:szCs w:val="20"/>
-              </w:rPr>
-              <w:t>#status}</w:t>
+              <w:t>{#tab}{#status}{titre</w:t>
+            </w:r>
+            <w:r>
+              <w:rPr>
+                <w:sz w:val="20"/>
+                <w:szCs w:val="20"/>
+              </w:rPr>
+              <w:t>}</w:t>
+            </w:r>
+            <w:r>
+              <w:rPr>
+                <w:sz w:val="20"/>
+                <w:szCs w:val="20"/>
+              </w:rPr>
+              <w:t>{content}</w:t>
             </w:r>
           </w:p>
           <w:p>
@@ -10522,30 +9954,7 @@
                 <w:sz w:val="20"/>
                 <w:szCs w:val="20"/>
               </w:rPr>
-              <w:t>{</w:t>
-            </w:r>
-            <w:proofErr w:type="gramStart"/>
-            <w:r>
-              <w:rPr>
-                <w:sz w:val="20"/>
-                <w:szCs w:val="20"/>
-              </w:rPr>
-              <w:t>titre</w:t>
-            </w:r>
-            <w:proofErr w:type="gramEnd"/>
-            <w:r>
-              <w:rPr>
-                <w:sz w:val="20"/>
-                <w:szCs w:val="20"/>
-              </w:rPr>
-              <w:t xml:space="preserve"> {content}</w:t>
-            </w:r>
-            <w:r>
-              <w:rPr>
-                <w:sz w:val="20"/>
-                <w:szCs w:val="20"/>
-              </w:rPr>
-              <w:t>}</w:t>
+              <w:t>{/status}{/tab}</w:t>
             </w:r>
           </w:p>
           <w:p>
@@ -10566,32 +9975,62 @@
                 <w:sz w:val="20"/>
                 <w:szCs w:val="20"/>
               </w:rPr>
-              <w:t>{/</w:t>
-            </w:r>
-            <w:proofErr w:type="spellStart"/>
-            <w:proofErr w:type="gramStart"/>
-            <w:r>
-              <w:rPr>
-                <w:sz w:val="20"/>
-                <w:szCs w:val="20"/>
-              </w:rPr>
-              <w:t>status</w:t>
-            </w:r>
-            <w:proofErr w:type="spellEnd"/>
-            <w:r>
-              <w:rPr>
-                <w:sz w:val="20"/>
-                <w:szCs w:val="20"/>
-              </w:rPr>
-              <w:t>}{</w:t>
-            </w:r>
-            <w:proofErr w:type="gramEnd"/>
-            <w:r>
-              <w:rPr>
-                <w:sz w:val="20"/>
-                <w:szCs w:val="20"/>
-              </w:rPr>
-              <w:t>/tab}</w:t>
+              <w:t>{/status}{/</w:t>
+            </w:r>
+            <w:r>
+              <w:rPr>
+                <w:sz w:val="20"/>
+                <w:szCs w:val="20"/>
+              </w:rPr>
+              <w:t>organesSuspension</w:t>
+            </w:r>
+            <w:r>
+              <w:rPr>
+                <w:sz w:val="20"/>
+                <w:szCs w:val="20"/>
+              </w:rPr>
+              <w:t>}</w:t>
+            </w:r>
+          </w:p>
+          <w:p>
+            <w:pPr>
+              <w:keepLines/>
+              <w:tabs>
+                <w:tab w:val="left" w:pos="3332"/>
+              </w:tabs>
+              <w:jc w:val="both"/>
+              <w:rPr>
+                <w:sz w:val="20"/>
+                <w:szCs w:val="20"/>
+              </w:rPr>
+            </w:pPr>
+            <w:r>
+              <w:rPr>
+                <w:sz w:val="20"/>
+                <w:szCs w:val="20"/>
+              </w:rPr>
+              <w:t xml:space="preserve">Charge de rupture (daN) : </w:t>
+            </w:r>
+            <w:r>
+              <w:rPr>
+                <w:sz w:val="20"/>
+                <w:szCs w:val="20"/>
+              </w:rPr>
+              <w:t>{</w:t>
+            </w:r>
+            <w:r>
+              <w:rPr>
+                <w:sz w:val="20"/>
+                <w:szCs w:val="20"/>
+              </w:rPr>
+              <w:t>chargeRupture</w:t>
+            </w:r>
+            <w:r>
+              <w:rPr>
+                <w:sz w:val="20"/>
+                <w:szCs w:val="20"/>
+              </w:rPr>
+              <w:t>}</w:t>
             </w:r>
           </w:p>
           <w:p>
@@ -10612,68 +10051,7 @@
                 <w:sz w:val="20"/>
                 <w:szCs w:val="20"/>
               </w:rPr>
-              <w:t>{/</w:t>
-            </w:r>
-            <w:proofErr w:type="spellStart"/>
-            <w:proofErr w:type="gramStart"/>
-            <w:r>
-              <w:rPr>
-                <w:sz w:val="20"/>
-                <w:szCs w:val="20"/>
-              </w:rPr>
-              <w:t>status</w:t>
-            </w:r>
-            <w:proofErr w:type="spellEnd"/>
-            <w:r>
-              <w:rPr>
-                <w:sz w:val="20"/>
-                <w:szCs w:val="20"/>
-              </w:rPr>
-              <w:t>}{</w:t>
-            </w:r>
-            <w:proofErr w:type="gramEnd"/>
-            <w:r>
-              <w:rPr>
-                <w:sz w:val="20"/>
-                <w:szCs w:val="20"/>
-              </w:rPr>
-              <w:t>/</w:t>
-            </w:r>
-            <w:proofErr w:type="spellStart"/>
-            <w:r>
-              <w:rPr>
-                <w:sz w:val="20"/>
-                <w:szCs w:val="20"/>
-              </w:rPr>
-              <w:t>organesSuspension</w:t>
-            </w:r>
-            <w:proofErr w:type="spellEnd"/>
-            <w:r>
-              <w:rPr>
-                <w:sz w:val="20"/>
-                <w:szCs w:val="20"/>
-              </w:rPr>
-              <w:t>}</w:t>
-            </w:r>
-          </w:p>
-          <w:p>
-            <w:pPr>
-              <w:keepLines/>
-              <w:tabs>
-                <w:tab w:val="left" w:pos="3332"/>
-              </w:tabs>
-              <w:jc w:val="both"/>
-              <w:rPr>
-                <w:sz w:val="20"/>
-                <w:szCs w:val="20"/>
-              </w:rPr>
-            </w:pPr>
-            <w:r>
-              <w:rPr>
-                <w:sz w:val="20"/>
-                <w:szCs w:val="20"/>
-              </w:rPr>
-              <w:t xml:space="preserve">Charge de rupture (daN) : </w:t>
+              <w:t xml:space="preserve">Coefficient d’utilisation : </w:t>
             </w:r>
             <w:r>
               <w:rPr>
@@ -10682,51 +10060,6 @@
               </w:rPr>
               <w:t>{</w:t>
             </w:r>
-            <w:proofErr w:type="spellStart"/>
-            <w:r>
-              <w:rPr>
-                <w:sz w:val="20"/>
-                <w:szCs w:val="20"/>
-              </w:rPr>
-              <w:t>chargeRupture</w:t>
-            </w:r>
-            <w:proofErr w:type="spellEnd"/>
-            <w:r>
-              <w:rPr>
-                <w:sz w:val="20"/>
-                <w:szCs w:val="20"/>
-              </w:rPr>
-              <w:t>}</w:t>
-            </w:r>
-          </w:p>
-          <w:p>
-            <w:pPr>
-              <w:keepLines/>
-              <w:tabs>
-                <w:tab w:val="left" w:pos="1348"/>
-                <w:tab w:val="left" w:pos="3049"/>
-              </w:tabs>
-              <w:snapToGrid w:val="0"/>
-              <w:rPr>
-                <w:sz w:val="20"/>
-                <w:szCs w:val="20"/>
-              </w:rPr>
-            </w:pPr>
-            <w:r>
-              <w:rPr>
-                <w:sz w:val="20"/>
-                <w:szCs w:val="20"/>
-              </w:rPr>
-              <w:t xml:space="preserve">Coefficient d’utilisation : </w:t>
-            </w:r>
-            <w:r>
-              <w:rPr>
-                <w:sz w:val="20"/>
-                <w:szCs w:val="20"/>
-              </w:rPr>
-              <w:t>{</w:t>
-            </w:r>
-            <w:proofErr w:type="spellStart"/>
             <w:r>
               <w:rPr>
                 <w:sz w:val="20"/>
@@ -10734,7 +10067,6 @@
               </w:rPr>
               <w:t>coefficientUtilisation</w:t>
             </w:r>
-            <w:proofErr w:type="spellEnd"/>
             <w:r>
               <w:rPr>
                 <w:sz w:val="20"/>
@@ -10768,10 +10100,7 @@
               <w:spacing w:before="60" w:after="60"/>
             </w:pPr>
             <w:r>
-              <w:t>B-</w:t>
-            </w:r>
-            <w:r>
-              <w:t>6</w:t>
+              <w:t>B-6</w:t>
             </w:r>
           </w:p>
         </w:tc>
@@ -10837,7 +10166,6 @@
               </w:rPr>
               <w:t>{#</w:t>
             </w:r>
-            <w:proofErr w:type="gramStart"/>
             <w:r>
               <w:rPr>
                 <w:sz w:val="20"/>
@@ -10850,22 +10178,7 @@
                 <w:sz w:val="20"/>
                 <w:szCs w:val="20"/>
               </w:rPr>
-              <w:t>}{</w:t>
-            </w:r>
-            <w:proofErr w:type="gramEnd"/>
-            <w:r>
-              <w:rPr>
-                <w:sz w:val="20"/>
-                <w:szCs w:val="20"/>
-              </w:rPr>
-              <w:t>#status}{titre}</w:t>
-            </w:r>
-            <w:r>
-              <w:rPr>
-                <w:sz w:val="20"/>
-                <w:szCs w:val="20"/>
-              </w:rPr>
-              <w:t xml:space="preserve"> {content}</w:t>
+              <w:t>}{#status}{titre} {content}</w:t>
             </w:r>
           </w:p>
           <w:p>
@@ -10887,34 +10200,8 @@
                 <w:sz w:val="20"/>
                 <w:szCs w:val="20"/>
               </w:rPr>
-              <w:t>{/</w:t>
-            </w:r>
-            <w:proofErr w:type="spellStart"/>
-            <w:proofErr w:type="gramStart"/>
-            <w:r>
-              <w:rPr>
-                <w:sz w:val="20"/>
-                <w:szCs w:val="20"/>
-              </w:rPr>
-              <w:t>status</w:t>
-            </w:r>
-            <w:proofErr w:type="spellEnd"/>
-            <w:r>
-              <w:rPr>
-                <w:sz w:val="20"/>
-                <w:szCs w:val="20"/>
-              </w:rPr>
-              <w:t>}{</w:t>
-            </w:r>
-            <w:proofErr w:type="gramEnd"/>
-            <w:r>
-              <w:rPr>
-                <w:sz w:val="20"/>
-                <w:szCs w:val="20"/>
-              </w:rPr>
-              <w:t>/</w:t>
-            </w:r>
-            <w:proofErr w:type="spellStart"/>
+              <w:t>{/status}{/</w:t>
+            </w:r>
             <w:r>
               <w:rPr>
                 <w:sz w:val="20"/>
@@ -10922,7 +10209,6 @@
               </w:rPr>
               <w:t>supoprtCharge</w:t>
             </w:r>
-            <w:proofErr w:type="spellEnd"/>
             <w:r>
               <w:rPr>
                 <w:sz w:val="20"/>
@@ -11022,7 +10308,6 @@
               </w:rPr>
               <w:t>{#</w:t>
             </w:r>
-            <w:proofErr w:type="gramStart"/>
             <w:r>
               <w:rPr>
                 <w:sz w:val="20"/>
@@ -11035,15 +10320,7 @@
                 <w:sz w:val="20"/>
                 <w:szCs w:val="20"/>
               </w:rPr>
-              <w:t>}{</w:t>
-            </w:r>
-            <w:proofErr w:type="gramEnd"/>
-            <w:r>
-              <w:rPr>
-                <w:sz w:val="20"/>
-                <w:szCs w:val="20"/>
-              </w:rPr>
-              <w:t>#status}{titre}</w:t>
+              <w:t>}{#status}{titre}</w:t>
             </w:r>
             <w:r>
               <w:rPr>
@@ -11085,23 +10362,7 @@
                 <w:sz w:val="20"/>
                 <w:szCs w:val="20"/>
               </w:rPr>
-              <w:t>{#</w:t>
-            </w:r>
-            <w:proofErr w:type="gramStart"/>
-            <w:r>
-              <w:rPr>
-                <w:sz w:val="20"/>
-                <w:szCs w:val="20"/>
-              </w:rPr>
-              <w:t>tab}{</w:t>
-            </w:r>
-            <w:proofErr w:type="gramEnd"/>
-            <w:r>
-              <w:rPr>
-                <w:sz w:val="20"/>
-                <w:szCs w:val="20"/>
-              </w:rPr>
-              <w:t>#status}{titre}{content}{/status}</w:t>
+              <w:t>{#tab}{#status}{titre}{content}{/status}</w:t>
             </w:r>
           </w:p>
           <w:p>
@@ -11144,34 +10405,8 @@
                 <w:sz w:val="20"/>
                 <w:szCs w:val="20"/>
               </w:rPr>
-              <w:t>{/</w:t>
-            </w:r>
-            <w:proofErr w:type="spellStart"/>
-            <w:proofErr w:type="gramStart"/>
-            <w:r>
-              <w:rPr>
-                <w:sz w:val="20"/>
-                <w:szCs w:val="20"/>
-              </w:rPr>
-              <w:t>status</w:t>
-            </w:r>
-            <w:proofErr w:type="spellEnd"/>
-            <w:r>
-              <w:rPr>
-                <w:sz w:val="20"/>
-                <w:szCs w:val="20"/>
-              </w:rPr>
-              <w:t>}{</w:t>
-            </w:r>
-            <w:proofErr w:type="gramEnd"/>
-            <w:r>
-              <w:rPr>
-                <w:sz w:val="20"/>
-                <w:szCs w:val="20"/>
-              </w:rPr>
-              <w:t>/</w:t>
-            </w:r>
-            <w:proofErr w:type="spellStart"/>
+              <w:t>{/status}{/</w:t>
+            </w:r>
             <w:r>
               <w:rPr>
                 <w:sz w:val="20"/>
@@ -11179,7 +10414,6 @@
               </w:rPr>
               <w:t>levageAuxiliaire</w:t>
             </w:r>
-            <w:proofErr w:type="spellEnd"/>
             <w:r>
               <w:rPr>
                 <w:sz w:val="20"/>
@@ -11469,29 +10703,7 @@
                 <w:sz w:val="20"/>
                 <w:szCs w:val="20"/>
               </w:rPr>
-              <w:t xml:space="preserve">INSTALLATION (Installation </w:t>
-            </w:r>
-            <w:proofErr w:type="spellStart"/>
-            <w:r>
-              <w:rPr>
-                <w:b/>
-                <w:bCs/>
-                <w:color w:val="000000"/>
-                <w:sz w:val="20"/>
-                <w:szCs w:val="20"/>
-              </w:rPr>
-              <w:t>a</w:t>
-            </w:r>
-            <w:proofErr w:type="spellEnd"/>
-            <w:r>
-              <w:rPr>
-                <w:b/>
-                <w:bCs/>
-                <w:color w:val="000000"/>
-                <w:sz w:val="20"/>
-                <w:szCs w:val="20"/>
-              </w:rPr>
-              <w:t xml:space="preserve"> demeure ou nécessitant l’aménagement de supports particuliers)</w:t>
+              <w:t>INSTALLATION (Installation a demeure ou nécessitant l’aménagement de supports particuliers)</w:t>
             </w:r>
           </w:p>
         </w:tc>
@@ -11578,23 +10790,7 @@
                 <w:sz w:val="20"/>
                 <w:szCs w:val="20"/>
               </w:rPr>
-              <w:t>{#</w:t>
-            </w:r>
-            <w:proofErr w:type="gramStart"/>
-            <w:r>
-              <w:rPr>
-                <w:sz w:val="20"/>
-                <w:szCs w:val="20"/>
-              </w:rPr>
-              <w:t>aExamen}{</w:t>
-            </w:r>
-            <w:proofErr w:type="gramEnd"/>
-            <w:r>
-              <w:rPr>
-                <w:sz w:val="20"/>
-                <w:szCs w:val="20"/>
-              </w:rPr>
-              <w:t>titre}</w:t>
+              <w:t>{#aExamen}{titre}</w:t>
             </w:r>
           </w:p>
         </w:tc>
@@ -11620,39 +10816,7 @@
                 <w:sz w:val="20"/>
                 <w:szCs w:val="20"/>
               </w:rPr>
-              <w:t>{</w:t>
-            </w:r>
-            <w:proofErr w:type="gramStart"/>
-            <w:r>
-              <w:rPr>
-                <w:sz w:val="20"/>
-                <w:szCs w:val="20"/>
-              </w:rPr>
-              <w:t>avis</w:t>
-            </w:r>
-            <w:proofErr w:type="gramEnd"/>
-            <w:r>
-              <w:rPr>
-                <w:sz w:val="20"/>
-                <w:szCs w:val="20"/>
-              </w:rPr>
-              <w:t>}{/</w:t>
-            </w:r>
-            <w:proofErr w:type="spellStart"/>
-            <w:r>
-              <w:rPr>
-                <w:sz w:val="20"/>
-                <w:szCs w:val="20"/>
-              </w:rPr>
-              <w:t>aExamen</w:t>
-            </w:r>
-            <w:proofErr w:type="spellEnd"/>
-            <w:r>
-              <w:rPr>
-                <w:sz w:val="20"/>
-                <w:szCs w:val="20"/>
-              </w:rPr>
-              <w:t>}</w:t>
+              <w:t>{avis}{/aExamen}</w:t>
             </w:r>
           </w:p>
         </w:tc>
@@ -11830,23 +10994,7 @@
                 <w:sz w:val="20"/>
                 <w:szCs w:val="20"/>
               </w:rPr>
-              <w:t>{#</w:t>
-            </w:r>
-            <w:proofErr w:type="gramStart"/>
-            <w:r>
-              <w:rPr>
-                <w:sz w:val="20"/>
-                <w:szCs w:val="20"/>
-              </w:rPr>
-              <w:t>bExamen}{</w:t>
-            </w:r>
-            <w:proofErr w:type="gramEnd"/>
-            <w:r>
-              <w:rPr>
-                <w:sz w:val="20"/>
-                <w:szCs w:val="20"/>
-              </w:rPr>
-              <w:t>titre}</w:t>
+              <w:t>{#bExamen}{titre}</w:t>
             </w:r>
           </w:p>
         </w:tc>
@@ -11873,39 +11021,7 @@
                 <w:sz w:val="20"/>
                 <w:szCs w:val="20"/>
               </w:rPr>
-              <w:t>{</w:t>
-            </w:r>
-            <w:proofErr w:type="gramStart"/>
-            <w:r>
-              <w:rPr>
-                <w:sz w:val="20"/>
-                <w:szCs w:val="20"/>
-              </w:rPr>
-              <w:t>avis</w:t>
-            </w:r>
-            <w:proofErr w:type="gramEnd"/>
-            <w:r>
-              <w:rPr>
-                <w:sz w:val="20"/>
-                <w:szCs w:val="20"/>
-              </w:rPr>
-              <w:t>}{/</w:t>
-            </w:r>
-            <w:proofErr w:type="spellStart"/>
-            <w:r>
-              <w:rPr>
-                <w:sz w:val="20"/>
-                <w:szCs w:val="20"/>
-              </w:rPr>
-              <w:t>bExamen</w:t>
-            </w:r>
-            <w:proofErr w:type="spellEnd"/>
-            <w:r>
-              <w:rPr>
-                <w:sz w:val="20"/>
-                <w:szCs w:val="20"/>
-              </w:rPr>
-              <w:t>}</w:t>
+              <w:t>{avis}{/bExamen}</w:t>
             </w:r>
           </w:p>
         </w:tc>
@@ -12088,23 +11204,7 @@
                 <w:sz w:val="20"/>
                 <w:szCs w:val="20"/>
               </w:rPr>
-              <w:t>{#</w:t>
-            </w:r>
-            <w:proofErr w:type="gramStart"/>
-            <w:r>
-              <w:rPr>
-                <w:sz w:val="20"/>
-                <w:szCs w:val="20"/>
-              </w:rPr>
-              <w:t>cExamen}{</w:t>
-            </w:r>
-            <w:proofErr w:type="gramEnd"/>
-            <w:r>
-              <w:rPr>
-                <w:sz w:val="20"/>
-                <w:szCs w:val="20"/>
-              </w:rPr>
-              <w:t>titre}</w:t>
+              <w:t>{#cExamen}{titre}</w:t>
             </w:r>
           </w:p>
         </w:tc>
@@ -12134,39 +11234,7 @@
                 <w:sz w:val="20"/>
                 <w:szCs w:val="20"/>
               </w:rPr>
-              <w:t>{</w:t>
-            </w:r>
-            <w:proofErr w:type="gramStart"/>
-            <w:r>
-              <w:rPr>
-                <w:sz w:val="20"/>
-                <w:szCs w:val="20"/>
-              </w:rPr>
-              <w:t>avis</w:t>
-            </w:r>
-            <w:proofErr w:type="gramEnd"/>
-            <w:r>
-              <w:rPr>
-                <w:sz w:val="20"/>
-                <w:szCs w:val="20"/>
-              </w:rPr>
-              <w:t>}{/</w:t>
-            </w:r>
-            <w:proofErr w:type="spellStart"/>
-            <w:r>
-              <w:rPr>
-                <w:sz w:val="20"/>
-                <w:szCs w:val="20"/>
-              </w:rPr>
-              <w:t>cExamen</w:t>
-            </w:r>
-            <w:proofErr w:type="spellEnd"/>
-            <w:r>
-              <w:rPr>
-                <w:sz w:val="20"/>
-                <w:szCs w:val="20"/>
-              </w:rPr>
-              <w:t>}</w:t>
+              <w:t>{avis}{/cExamen}</w:t>
             </w:r>
           </w:p>
         </w:tc>
@@ -12347,23 +11415,7 @@
                 <w:sz w:val="20"/>
                 <w:szCs w:val="20"/>
               </w:rPr>
-              <w:t>{#</w:t>
-            </w:r>
-            <w:proofErr w:type="gramStart"/>
-            <w:r>
-              <w:rPr>
-                <w:sz w:val="20"/>
-                <w:szCs w:val="20"/>
-              </w:rPr>
-              <w:t>dExamen}{</w:t>
-            </w:r>
-            <w:proofErr w:type="gramEnd"/>
-            <w:r>
-              <w:rPr>
-                <w:sz w:val="20"/>
-                <w:szCs w:val="20"/>
-              </w:rPr>
-              <w:t>titre}</w:t>
+              <w:t>{#dExamen}{titre}</w:t>
             </w:r>
           </w:p>
         </w:tc>
@@ -12389,39 +11441,7 @@
                 <w:sz w:val="20"/>
                 <w:szCs w:val="20"/>
               </w:rPr>
-              <w:t>{</w:t>
-            </w:r>
-            <w:proofErr w:type="gramStart"/>
-            <w:r>
-              <w:rPr>
-                <w:sz w:val="20"/>
-                <w:szCs w:val="20"/>
-              </w:rPr>
-              <w:t>avis</w:t>
-            </w:r>
-            <w:proofErr w:type="gramEnd"/>
-            <w:r>
-              <w:rPr>
-                <w:sz w:val="20"/>
-                <w:szCs w:val="20"/>
-              </w:rPr>
-              <w:t>}{/</w:t>
-            </w:r>
-            <w:proofErr w:type="spellStart"/>
-            <w:r>
-              <w:rPr>
-                <w:sz w:val="20"/>
-                <w:szCs w:val="20"/>
-              </w:rPr>
-              <w:t>dExamen</w:t>
-            </w:r>
-            <w:proofErr w:type="spellEnd"/>
-            <w:r>
-              <w:rPr>
-                <w:sz w:val="20"/>
-                <w:szCs w:val="20"/>
-              </w:rPr>
-              <w:t>}</w:t>
+              <w:t>{avis}{/dExamen}</w:t>
             </w:r>
           </w:p>
         </w:tc>
@@ -12604,23 +11624,7 @@
                 <w:sz w:val="20"/>
                 <w:szCs w:val="20"/>
               </w:rPr>
-              <w:t>{#</w:t>
-            </w:r>
-            <w:proofErr w:type="gramStart"/>
-            <w:r>
-              <w:rPr>
-                <w:sz w:val="20"/>
-                <w:szCs w:val="20"/>
-              </w:rPr>
-              <w:t>eExamen}{</w:t>
-            </w:r>
-            <w:proofErr w:type="gramEnd"/>
-            <w:r>
-              <w:rPr>
-                <w:sz w:val="20"/>
-                <w:szCs w:val="20"/>
-              </w:rPr>
-              <w:t>titre}</w:t>
+              <w:t>{#eExamen}{titre}</w:t>
             </w:r>
           </w:p>
         </w:tc>
@@ -12647,39 +11651,7 @@
                 <w:sz w:val="20"/>
                 <w:szCs w:val="20"/>
               </w:rPr>
-              <w:t>{</w:t>
-            </w:r>
-            <w:proofErr w:type="gramStart"/>
-            <w:r>
-              <w:rPr>
-                <w:sz w:val="20"/>
-                <w:szCs w:val="20"/>
-              </w:rPr>
-              <w:t>avis</w:t>
-            </w:r>
-            <w:proofErr w:type="gramEnd"/>
-            <w:r>
-              <w:rPr>
-                <w:sz w:val="20"/>
-                <w:szCs w:val="20"/>
-              </w:rPr>
-              <w:t>}{/</w:t>
-            </w:r>
-            <w:proofErr w:type="spellStart"/>
-            <w:r>
-              <w:rPr>
-                <w:sz w:val="20"/>
-                <w:szCs w:val="20"/>
-              </w:rPr>
-              <w:t>eExamen</w:t>
-            </w:r>
-            <w:proofErr w:type="spellEnd"/>
-            <w:r>
-              <w:rPr>
-                <w:sz w:val="20"/>
-                <w:szCs w:val="20"/>
-              </w:rPr>
-              <w:t>}</w:t>
+              <w:t>{avis}{/eExamen}</w:t>
             </w:r>
           </w:p>
         </w:tc>
@@ -12869,23 +11841,7 @@
                 <w:sz w:val="20"/>
                 <w:szCs w:val="20"/>
               </w:rPr>
-              <w:t>{#</w:t>
-            </w:r>
-            <w:proofErr w:type="gramStart"/>
-            <w:r>
-              <w:rPr>
-                <w:sz w:val="20"/>
-                <w:szCs w:val="20"/>
-              </w:rPr>
-              <w:t>fExamen}{</w:t>
-            </w:r>
-            <w:proofErr w:type="gramEnd"/>
-            <w:r>
-              <w:rPr>
-                <w:sz w:val="20"/>
-                <w:szCs w:val="20"/>
-              </w:rPr>
-              <w:t>titre}</w:t>
+              <w:t>{#fExamen}{titre}</w:t>
             </w:r>
           </w:p>
         </w:tc>
@@ -12911,39 +11867,7 @@
                 <w:sz w:val="20"/>
                 <w:szCs w:val="20"/>
               </w:rPr>
-              <w:t>{</w:t>
-            </w:r>
-            <w:proofErr w:type="gramStart"/>
-            <w:r>
-              <w:rPr>
-                <w:sz w:val="20"/>
-                <w:szCs w:val="20"/>
-              </w:rPr>
-              <w:t>avis</w:t>
-            </w:r>
-            <w:proofErr w:type="gramEnd"/>
-            <w:r>
-              <w:rPr>
-                <w:sz w:val="20"/>
-                <w:szCs w:val="20"/>
-              </w:rPr>
-              <w:t>}{/</w:t>
-            </w:r>
-            <w:proofErr w:type="spellStart"/>
-            <w:r>
-              <w:rPr>
-                <w:sz w:val="20"/>
-                <w:szCs w:val="20"/>
-              </w:rPr>
-              <w:t>fExamen</w:t>
-            </w:r>
-            <w:proofErr w:type="spellEnd"/>
-            <w:r>
-              <w:rPr>
-                <w:sz w:val="20"/>
-                <w:szCs w:val="20"/>
-              </w:rPr>
-              <w:t>}</w:t>
+              <w:t>{avis}{/fExamen}</w:t>
             </w:r>
           </w:p>
         </w:tc>
@@ -13126,23 +12050,7 @@
                 <w:sz w:val="20"/>
                 <w:szCs w:val="20"/>
               </w:rPr>
-              <w:t>{#</w:t>
-            </w:r>
-            <w:proofErr w:type="gramStart"/>
-            <w:r>
-              <w:rPr>
-                <w:sz w:val="20"/>
-                <w:szCs w:val="20"/>
-              </w:rPr>
-              <w:t>gExamen}{</w:t>
-            </w:r>
-            <w:proofErr w:type="gramEnd"/>
-            <w:r>
-              <w:rPr>
-                <w:sz w:val="20"/>
-                <w:szCs w:val="20"/>
-              </w:rPr>
-              <w:t>titre}</w:t>
+              <w:t>{#gExamen}{titre}</w:t>
             </w:r>
           </w:p>
         </w:tc>
@@ -13168,39 +12076,7 @@
                 <w:sz w:val="20"/>
                 <w:szCs w:val="20"/>
               </w:rPr>
-              <w:t>{</w:t>
-            </w:r>
-            <w:proofErr w:type="gramStart"/>
-            <w:r>
-              <w:rPr>
-                <w:sz w:val="20"/>
-                <w:szCs w:val="20"/>
-              </w:rPr>
-              <w:t>avis</w:t>
-            </w:r>
-            <w:proofErr w:type="gramEnd"/>
-            <w:r>
-              <w:rPr>
-                <w:sz w:val="20"/>
-                <w:szCs w:val="20"/>
-              </w:rPr>
-              <w:t>}{/</w:t>
-            </w:r>
-            <w:proofErr w:type="spellStart"/>
-            <w:r>
-              <w:rPr>
-                <w:sz w:val="20"/>
-                <w:szCs w:val="20"/>
-              </w:rPr>
-              <w:t>gExamen</w:t>
-            </w:r>
-            <w:proofErr w:type="spellEnd"/>
-            <w:r>
-              <w:rPr>
-                <w:sz w:val="20"/>
-                <w:szCs w:val="20"/>
-              </w:rPr>
-              <w:t>}</w:t>
+              <w:t>{avis}{/gExamen}</w:t>
             </w:r>
           </w:p>
         </w:tc>
@@ -13542,23 +12418,7 @@
                 <w:sz w:val="20"/>
                 <w:szCs w:val="20"/>
               </w:rPr>
-              <w:t>{#</w:t>
-            </w:r>
-            <w:proofErr w:type="gramStart"/>
-            <w:r>
-              <w:rPr>
-                <w:sz w:val="20"/>
-                <w:szCs w:val="20"/>
-              </w:rPr>
-              <w:t>hExamen}{</w:t>
-            </w:r>
-            <w:proofErr w:type="gramEnd"/>
-            <w:r>
-              <w:rPr>
-                <w:sz w:val="20"/>
-                <w:szCs w:val="20"/>
-              </w:rPr>
-              <w:t>titre}</w:t>
+              <w:t>{#hExamen}{titre}</w:t>
             </w:r>
           </w:p>
         </w:tc>
@@ -13584,39 +12444,7 @@
                 <w:sz w:val="20"/>
                 <w:szCs w:val="20"/>
               </w:rPr>
-              <w:t>{</w:t>
-            </w:r>
-            <w:proofErr w:type="gramStart"/>
-            <w:r>
-              <w:rPr>
-                <w:sz w:val="20"/>
-                <w:szCs w:val="20"/>
-              </w:rPr>
-              <w:t>avis</w:t>
-            </w:r>
-            <w:proofErr w:type="gramEnd"/>
-            <w:r>
-              <w:rPr>
-                <w:sz w:val="20"/>
-                <w:szCs w:val="20"/>
-              </w:rPr>
-              <w:t>}{/</w:t>
-            </w:r>
-            <w:proofErr w:type="spellStart"/>
-            <w:r>
-              <w:rPr>
-                <w:sz w:val="20"/>
-                <w:szCs w:val="20"/>
-              </w:rPr>
-              <w:t>hExamen</w:t>
-            </w:r>
-            <w:proofErr w:type="spellEnd"/>
-            <w:r>
-              <w:rPr>
-                <w:sz w:val="20"/>
-                <w:szCs w:val="20"/>
-              </w:rPr>
-              <w:t>}</w:t>
+              <w:t>{avis}{/hExamen}</w:t>
             </w:r>
           </w:p>
         </w:tc>
@@ -13804,23 +12632,7 @@
                 <w:sz w:val="20"/>
                 <w:szCs w:val="20"/>
               </w:rPr>
-              <w:t>{#</w:t>
-            </w:r>
-            <w:proofErr w:type="gramStart"/>
-            <w:r>
-              <w:rPr>
-                <w:sz w:val="20"/>
-                <w:szCs w:val="20"/>
-              </w:rPr>
-              <w:t>iExamen}{</w:t>
-            </w:r>
-            <w:proofErr w:type="gramEnd"/>
-            <w:r>
-              <w:rPr>
-                <w:sz w:val="20"/>
-                <w:szCs w:val="20"/>
-              </w:rPr>
-              <w:t>titre}</w:t>
+              <w:t>{#iExamen}{titre}</w:t>
             </w:r>
           </w:p>
         </w:tc>
@@ -13847,39 +12659,7 @@
                 <w:sz w:val="20"/>
                 <w:szCs w:val="20"/>
               </w:rPr>
-              <w:t>{</w:t>
-            </w:r>
-            <w:proofErr w:type="gramStart"/>
-            <w:r>
-              <w:rPr>
-                <w:sz w:val="20"/>
-                <w:szCs w:val="20"/>
-              </w:rPr>
-              <w:t>avis</w:t>
-            </w:r>
-            <w:proofErr w:type="gramEnd"/>
-            <w:r>
-              <w:rPr>
-                <w:sz w:val="20"/>
-                <w:szCs w:val="20"/>
-              </w:rPr>
-              <w:t>}{/</w:t>
-            </w:r>
-            <w:proofErr w:type="spellStart"/>
-            <w:r>
-              <w:rPr>
-                <w:sz w:val="20"/>
-                <w:szCs w:val="20"/>
-              </w:rPr>
-              <w:t>iExamen</w:t>
-            </w:r>
-            <w:proofErr w:type="spellEnd"/>
-            <w:r>
-              <w:rPr>
-                <w:sz w:val="20"/>
-                <w:szCs w:val="20"/>
-              </w:rPr>
-              <w:t>}</w:t>
+              <w:t>{avis}{/iExamen}</w:t>
             </w:r>
           </w:p>
         </w:tc>
@@ -14065,23 +12845,7 @@
                 <w:sz w:val="20"/>
                 <w:szCs w:val="20"/>
               </w:rPr>
-              <w:t>{#</w:t>
-            </w:r>
-            <w:proofErr w:type="gramStart"/>
-            <w:r>
-              <w:rPr>
-                <w:sz w:val="20"/>
-                <w:szCs w:val="20"/>
-              </w:rPr>
-              <w:t>jExamen}{</w:t>
-            </w:r>
-            <w:proofErr w:type="gramEnd"/>
-            <w:r>
-              <w:rPr>
-                <w:sz w:val="20"/>
-                <w:szCs w:val="20"/>
-              </w:rPr>
-              <w:t>titre}</w:t>
+              <w:t>{#jExamen}{titre}</w:t>
             </w:r>
           </w:p>
         </w:tc>
@@ -14107,39 +12871,7 @@
                 <w:sz w:val="20"/>
                 <w:szCs w:val="20"/>
               </w:rPr>
-              <w:t>{</w:t>
-            </w:r>
-            <w:proofErr w:type="gramStart"/>
-            <w:r>
-              <w:rPr>
-                <w:sz w:val="20"/>
-                <w:szCs w:val="20"/>
-              </w:rPr>
-              <w:t>avis</w:t>
-            </w:r>
-            <w:proofErr w:type="gramEnd"/>
-            <w:r>
-              <w:rPr>
-                <w:sz w:val="20"/>
-                <w:szCs w:val="20"/>
-              </w:rPr>
-              <w:t>}{/</w:t>
-            </w:r>
-            <w:proofErr w:type="spellStart"/>
-            <w:r>
-              <w:rPr>
-                <w:sz w:val="20"/>
-                <w:szCs w:val="20"/>
-              </w:rPr>
-              <w:t>jExamen</w:t>
-            </w:r>
-            <w:proofErr w:type="spellEnd"/>
-            <w:r>
-              <w:rPr>
-                <w:sz w:val="20"/>
-                <w:szCs w:val="20"/>
-              </w:rPr>
-              <w:t>}</w:t>
+              <w:t>{avis}{/jExamen}</w:t>
             </w:r>
           </w:p>
         </w:tc>
@@ -14220,18 +12952,8 @@
           <w:b w:val="0"/>
           <w:caps w:val="0"/>
         </w:rPr>
-        <w:t xml:space="preserve">Les vérifications de l’appareil réalisées dans les limites de la présente mission ont fait apparaître l’(es) observation(s) ou anomalie(s) suivante(s) à laquelle (auxquelles) il convient de </w:t>
+        <w:t>Les vérifications de l’appareil réalisées dans les limites de la présente mission ont fait apparaître l’(es) observation(s) ou anomalie(s) suivante(s) à laquelle (auxquelles) il convient de remédier:</w:t>
       </w:r>
-      <w:proofErr w:type="gramStart"/>
-      <w:r>
-        <w:rPr>
-          <w:rFonts w:ascii="Arial" w:hAnsi="Arial" w:cs="Arial"/>
-          <w:b w:val="0"/>
-          <w:caps w:val="0"/>
-        </w:rPr>
-        <w:t>remédier:</w:t>
-      </w:r>
-      <w:proofErr w:type="gramEnd"/>
     </w:p>
     <w:tbl>
       <w:tblPr>
@@ -14400,13 +13122,8 @@
               <w:jc w:val="center"/>
             </w:pPr>
             <w:r>
-              <w:t>{#</w:t>
-            </w:r>
-            <w:proofErr w:type="gramStart"/>
-            <w:r>
-              <w:t>cri}{</w:t>
-            </w:r>
-            <w:proofErr w:type="gramEnd"/>
+              <w:t>{#cri}{</w:t>
+            </w:r>
             <w:r>
               <w:t>obs</w:t>
             </w:r>
@@ -14436,13 +13153,9 @@
             <w:r>
               <w:t>{</w:t>
             </w:r>
-            <w:proofErr w:type="spellStart"/>
-            <w:proofErr w:type="gramStart"/>
             <w:r>
               <w:t>text</w:t>
             </w:r>
-            <w:proofErr w:type="spellEnd"/>
-            <w:proofErr w:type="gramEnd"/>
             <w:r>
               <w:t>}</w:t>
             </w:r>
@@ -14655,13 +13368,8 @@
               <w:jc w:val="center"/>
             </w:pPr>
             <w:r>
-              <w:t>{#</w:t>
-            </w:r>
-            <w:proofErr w:type="gramStart"/>
-            <w:r>
-              <w:t>ncri}{</w:t>
-            </w:r>
-            <w:proofErr w:type="gramEnd"/>
+              <w:t>{#ncri}{</w:t>
+            </w:r>
             <w:r>
               <w:t>obs</w:t>
             </w:r>
@@ -14690,13 +13398,9 @@
             <w:r>
               <w:t>{</w:t>
             </w:r>
-            <w:proofErr w:type="spellStart"/>
-            <w:proofErr w:type="gramStart"/>
             <w:r>
               <w:t>text</w:t>
             </w:r>
-            <w:proofErr w:type="spellEnd"/>
-            <w:proofErr w:type="gramEnd"/>
             <w:r>
               <w:t>}</w:t>
             </w:r>
@@ -14719,15 +13423,7 @@
               <w:snapToGrid w:val="0"/>
             </w:pPr>
             <w:r>
-              <w:t>{/</w:t>
-            </w:r>
-            <w:proofErr w:type="spellStart"/>
-            <w:r>
-              <w:t>ncri</w:t>
-            </w:r>
-            <w:proofErr w:type="spellEnd"/>
-            <w:r>
-              <w:t>}</w:t>
+              <w:t>{/ncri}</w:t>
             </w:r>
           </w:p>
         </w:tc>
@@ -14863,30 +13559,14 @@
           <w:sz w:val="20"/>
           <w:szCs w:val="20"/>
         </w:rPr>
-        <w:t xml:space="preserve">          </w:t>
-      </w:r>
-      <w:proofErr w:type="gramStart"/>
-      <w:r>
-        <w:rPr>
-          <w:sz w:val="20"/>
-          <w:szCs w:val="20"/>
-        </w:rPr>
-        <w:t xml:space="preserve">   </w:t>
+        <w:t xml:space="preserve">             </w:t>
       </w:r>
       <w:r>
         <w:rPr>
           <w:sz w:val="20"/>
           <w:szCs w:val="20"/>
         </w:rPr>
-        <w:t>{</w:t>
-      </w:r>
-      <w:proofErr w:type="gramEnd"/>
-      <w:r>
-        <w:rPr>
-          <w:sz w:val="20"/>
-          <w:szCs w:val="20"/>
-        </w:rPr>
-        <w:t>content}</w:t>
+        <w:t>{content}</w:t>
       </w:r>
     </w:p>
     <w:p>
@@ -14964,7 +13644,6 @@
         <w:br/>
         <w:t>{/</w:t>
       </w:r>
-      <w:proofErr w:type="spellStart"/>
       <w:r>
         <w:rPr>
           <w:sz w:val="20"/>
@@ -14972,7 +13651,6 @@
         </w:rPr>
         <w:t>child</w:t>
       </w:r>
-      <w:proofErr w:type="spellEnd"/>
       <w:r>
         <w:rPr>
           <w:sz w:val="20"/>
@@ -15126,30 +13804,14 @@
           <w:sz w:val="20"/>
           <w:szCs w:val="20"/>
         </w:rPr>
-        <w:t xml:space="preserve"> </w:t>
-      </w:r>
-      <w:proofErr w:type="gramStart"/>
-      <w:r>
-        <w:rPr>
-          <w:sz w:val="20"/>
-          <w:szCs w:val="20"/>
-        </w:rPr>
-        <w:t xml:space="preserve">   </w:t>
+        <w:t xml:space="preserve">    </w:t>
       </w:r>
       <w:r>
         <w:rPr>
           <w:sz w:val="20"/>
           <w:szCs w:val="20"/>
         </w:rPr>
-        <w:t>{</w:t>
-      </w:r>
-      <w:proofErr w:type="gramEnd"/>
-      <w:r>
-        <w:rPr>
-          <w:sz w:val="20"/>
-          <w:szCs w:val="20"/>
-        </w:rPr>
-        <w:t>content}</w:t>
+        <w:t>{content}</w:t>
       </w:r>
     </w:p>
     <w:p>
@@ -15176,7 +13838,6 @@
         </w:rPr>
         <w:t>{/</w:t>
       </w:r>
-      <w:proofErr w:type="spellStart"/>
       <w:r>
         <w:rPr>
           <w:sz w:val="20"/>
@@ -15184,7 +13845,6 @@
         </w:rPr>
         <w:t>consclusions</w:t>
       </w:r>
-      <w:proofErr w:type="spellEnd"/>
       <w:r>
         <w:rPr>
           <w:sz w:val="20"/>
@@ -17899,6 +16559,7 @@
   <w:style w:type="character" w:default="1" w:styleId="Policepardfaut">
     <w:name w:val="Default Paragraph Font"/>
     <w:uiPriority w:val="1"/>
+    <w:semiHidden/>
     <w:unhideWhenUsed/>
   </w:style>
   <w:style w:type="table" w:default="1" w:styleId="TableauNormal">

</xml_diff>